<commit_message>
Agrego imagen 8.c) a DocumentoWordVacio.docx
</commit_message>
<xml_diff>
--- a/Documentacion/DocumentoWordVacio.docx
+++ b/Documentacion/DocumentoWordVacio.docx
@@ -42,6 +42,64 @@
                     <a:prstGeom prst="rect">
                       <a:avLst/>
                     </a:prstGeom>
+                  </pic:spPr>
+                </pic:pic>
+              </a:graphicData>
+            </a:graphic>
+          </wp:inline>
+        </w:drawing>
+      </w:r>
+    </w:p>
+    <w:p>
+      <w:r>
+        <w:t>8.c)</w:t>
+      </w:r>
+    </w:p>
+    <w:p>
+      <w:r>
+        <w:rPr>
+          <w:noProof/>
+          <w:lang w:eastAsia="es-AR"/>
+        </w:rPr>
+        <w:drawing>
+          <wp:inline distT="0" distB="0" distL="0" distR="0">
+            <wp:extent cx="5612130" cy="4302826"/>
+            <wp:effectExtent l="19050" t="0" r="7620" b="0"/>
+            <wp:docPr id="2" name="Imagen 1"/>
+            <wp:cNvGraphicFramePr>
+              <a:graphicFrameLocks xmlns:a="http://schemas.openxmlformats.org/drawingml/2006/main" noChangeAspect="1"/>
+            </wp:cNvGraphicFramePr>
+            <a:graphic xmlns:a="http://schemas.openxmlformats.org/drawingml/2006/main">
+              <a:graphicData uri="http://schemas.openxmlformats.org/drawingml/2006/picture">
+                <pic:pic xmlns:pic="http://schemas.openxmlformats.org/drawingml/2006/picture">
+                  <pic:nvPicPr>
+                    <pic:cNvPr id="0" name="Picture 1"/>
+                    <pic:cNvPicPr>
+                      <a:picLocks noChangeAspect="1" noChangeArrowheads="1"/>
+                    </pic:cNvPicPr>
+                  </pic:nvPicPr>
+                  <pic:blipFill>
+                    <a:blip r:embed="rId5" cstate="print"/>
+                    <a:srcRect/>
+                    <a:stretch>
+                      <a:fillRect/>
+                    </a:stretch>
+                  </pic:blipFill>
+                  <pic:spPr bwMode="auto">
+                    <a:xfrm>
+                      <a:off x="0" y="0"/>
+                      <a:ext cx="5612130" cy="4302826"/>
+                    </a:xfrm>
+                    <a:prstGeom prst="rect">
+                      <a:avLst/>
+                    </a:prstGeom>
+                    <a:noFill/>
+                    <a:ln w="9525">
+                      <a:noFill/>
+                      <a:miter lim="800000"/>
+                      <a:headEnd/>
+                      <a:tailEnd/>
+                    </a:ln>
                   </pic:spPr>
                 </pic:pic>
               </a:graphicData>

</xml_diff>

<commit_message>
Agrego imagen 8.e) a DocumentoWordVacio.docx
</commit_message>
<xml_diff>
--- a/Documentacion/DocumentoWordVacio.docx
+++ b/Documentacion/DocumentoWordVacio.docx
@@ -23,12 +23,12 @@
           <wp:inline distB="0" distT="0" distL="0" distR="0">
             <wp:extent cx="5612130" cy="2487295"/>
             <wp:effectExtent b="0" l="0" r="0" t="0"/>
-            <wp:docPr id="1" name="image03.png"/>
+            <wp:docPr id="2" name="image05.png"/>
             <a:graphic>
               <a:graphicData uri="http://schemas.openxmlformats.org/drawingml/2006/picture">
                 <pic:pic>
                   <pic:nvPicPr>
-                    <pic:cNvPr id="0" name="image03.png"/>
+                    <pic:cNvPr id="0" name="image05.png"/>
                     <pic:cNvPicPr preferRelativeResize="0"/>
                   </pic:nvPicPr>
                   <pic:blipFill>
@@ -78,12 +78,12 @@
           <wp:inline distB="0" distT="0" distL="0" distR="0">
             <wp:extent cx="5612130" cy="4302826"/>
             <wp:effectExtent b="0" l="0" r="0" t="0"/>
-            <wp:docPr id="2" name="image04.png"/>
+            <wp:docPr id="3" name="image06.png"/>
             <a:graphic>
               <a:graphicData uri="http://schemas.openxmlformats.org/drawingml/2006/picture">
                 <pic:pic>
                   <pic:nvPicPr>
-                    <pic:cNvPr id="0" name="image04.png"/>
+                    <pic:cNvPr id="0" name="image06.png"/>
                     <pic:cNvPicPr preferRelativeResize="0"/>
                   </pic:nvPicPr>
                   <pic:blipFill>
@@ -148,12 +148,12 @@
           <wp:inline distB="114300" distT="114300" distL="114300" distR="114300">
             <wp:extent cx="5612130" cy="3162300"/>
             <wp:effectExtent b="0" l="0" r="0" t="0"/>
-            <wp:docPr id="3" name="image05.png"/>
+            <wp:docPr id="4" name="image07.png"/>
             <a:graphic>
               <a:graphicData uri="http://schemas.openxmlformats.org/drawingml/2006/picture">
                 <pic:pic>
                   <pic:nvPicPr>
-                    <pic:cNvPr id="0" name="image05.png"/>
+                    <pic:cNvPr id="0" name="image07.png"/>
                     <pic:cNvPicPr preferRelativeResize="0"/>
                   </pic:nvPicPr>
                   <pic:blipFill>
@@ -187,6 +187,51 @@
       <w:pPr>
         <w:contextualSpacing w:val="0"/>
       </w:pPr>
+      <w:r>
+        <w:rPr>
+          <w:rtl w:val="0"/>
+        </w:rPr>
+        <w:t xml:space="preserve">8.e)</w:t>
+      </w:r>
+    </w:p>
+    <w:p>
+      <w:pPr>
+        <w:contextualSpacing w:val="0"/>
+      </w:pPr>
+      <w:r>
+        <w:drawing>
+          <wp:inline distB="114300" distT="114300" distL="114300" distR="114300">
+            <wp:extent cx="5612130" cy="3162300"/>
+            <wp:effectExtent b="0" l="0" r="0" t="0"/>
+            <wp:docPr id="1" name="image04.png"/>
+            <a:graphic>
+              <a:graphicData uri="http://schemas.openxmlformats.org/drawingml/2006/picture">
+                <pic:pic>
+                  <pic:nvPicPr>
+                    <pic:cNvPr id="0" name="image04.png"/>
+                    <pic:cNvPicPr preferRelativeResize="0"/>
+                  </pic:nvPicPr>
+                  <pic:blipFill>
+                    <a:blip r:embed="rId8"/>
+                    <a:srcRect b="0" l="0" r="0" t="0"/>
+                    <a:stretch>
+                      <a:fillRect/>
+                    </a:stretch>
+                  </pic:blipFill>
+                  <pic:spPr>
+                    <a:xfrm>
+                      <a:off x="0" y="0"/>
+                      <a:ext cx="5612130" cy="3162300"/>
+                    </a:xfrm>
+                    <a:prstGeom prst="rect"/>
+                    <a:ln/>
+                  </pic:spPr>
+                </pic:pic>
+              </a:graphicData>
+            </a:graphic>
+          </wp:inline>
+        </w:drawing>
+      </w:r>
       <w:r>
         <w:rPr>
           <w:rtl w:val="0"/>

</xml_diff>